<commit_message>
Anleitung zum Starten eines Prozesses hinzugefügt
</commit_message>
<xml_diff>
--- a/Camunda Einstellungen.docx
+++ b/Camunda Einstellungen.docx
@@ -25,58 +25,15 @@
     </w:p>
     <w:p>
       <w:r>
+        <w:rPr>
+          <w:noProof/>
+          <w:lang w:eastAsia="de-DE"/>
+        </w:rPr>
         <w:drawing>
           <wp:inline distT="0" distB="0" distL="0" distR="0" wp14:anchorId="76B88457" wp14:editId="3B8A541F">
             <wp:extent cx="4034810" cy="1433512"/>
             <wp:effectExtent l="0" t="0" r="3810" b="0"/>
             <wp:docPr id="1" name="Grafik 1"/>
-            <wp:cNvGraphicFramePr>
-              <a:graphicFrameLocks xmlns:a="http://schemas.openxmlformats.org/drawingml/2006/main" noChangeAspect="1"/>
-            </wp:cNvGraphicFramePr>
-            <a:graphic xmlns:a="http://schemas.openxmlformats.org/drawingml/2006/main">
-              <a:graphicData uri="http://schemas.openxmlformats.org/drawingml/2006/picture">
-                <pic:pic xmlns:pic="http://schemas.openxmlformats.org/drawingml/2006/picture">
-                  <pic:nvPicPr>
-                    <pic:cNvPr id="1" name=""/>
-                    <pic:cNvPicPr/>
-                  </pic:nvPicPr>
-                  <pic:blipFill>
-                    <a:blip r:embed="rId4"/>
-                    <a:stretch>
-                      <a:fillRect/>
-                    </a:stretch>
-                  </pic:blipFill>
-                  <pic:spPr>
-                    <a:xfrm>
-                      <a:off x="0" y="0"/>
-                      <a:ext cx="4060629" cy="1442685"/>
-                    </a:xfrm>
-                    <a:prstGeom prst="rect">
-                      <a:avLst/>
-                    </a:prstGeom>
-                  </pic:spPr>
-                </pic:pic>
-              </a:graphicData>
-            </a:graphic>
-          </wp:inline>
-        </w:drawing>
-      </w:r>
-    </w:p>
-    <w:p>
-      <w:pPr>
-        <w:pStyle w:val="Untertitel"/>
-      </w:pPr>
-      <w:r>
-        <w:t>Gruppen</w:t>
-      </w:r>
-    </w:p>
-    <w:p>
-      <w:r>
-        <w:drawing>
-          <wp:inline distT="0" distB="0" distL="0" distR="0" wp14:anchorId="4CF2039B" wp14:editId="258C408A">
-            <wp:extent cx="5086350" cy="1352549"/>
-            <wp:effectExtent l="0" t="0" r="0" b="635"/>
-            <wp:docPr id="2" name="Grafik 2"/>
             <wp:cNvGraphicFramePr>
               <a:graphicFrameLocks xmlns:a="http://schemas.openxmlformats.org/drawingml/2006/main" noChangeAspect="1"/>
             </wp:cNvGraphicFramePr>
@@ -96,7 +53,7 @@
                   <pic:spPr>
                     <a:xfrm>
                       <a:off x="0" y="0"/>
-                      <a:ext cx="5144109" cy="1367908"/>
+                      <a:ext cx="4060629" cy="1442685"/>
                     </a:xfrm>
                     <a:prstGeom prst="rect">
                       <a:avLst/>
@@ -111,44 +68,23 @@
     </w:p>
     <w:p>
       <w:pPr>
+        <w:pStyle w:val="Untertitel"/>
+      </w:pPr>
+      <w:r>
+        <w:t>Gruppen</w:t>
+      </w:r>
+    </w:p>
+    <w:p>
+      <w:r>
         <w:rPr>
-          <w:rFonts w:eastAsiaTheme="minorEastAsia"/>
-          <w:color w:val="5A5A5A" w:themeColor="text1" w:themeTint="A5"/>
-          <w:spacing w:val="15"/>
+          <w:noProof/>
+          <w:lang w:eastAsia="de-DE"/>
         </w:rPr>
-      </w:pPr>
-      <w:bookmarkStart w:id="0" w:name="_GoBack"/>
-      <w:bookmarkEnd w:id="0"/>
-      <w:r>
-        <w:br w:type="page"/>
-      </w:r>
-    </w:p>
-    <w:p>
-      <w:pPr>
-        <w:pStyle w:val="Untertitel"/>
-      </w:pPr>
-      <w:proofErr w:type="spellStart"/>
-      <w:r>
-        <w:lastRenderedPageBreak/>
-        <w:t>Application</w:t>
-      </w:r>
-      <w:proofErr w:type="spellEnd"/>
-      <w:r>
-        <w:t xml:space="preserve"> </w:t>
-      </w:r>
-      <w:proofErr w:type="spellStart"/>
-      <w:r>
-        <w:t>Authorizations</w:t>
-      </w:r>
-      <w:proofErr w:type="spellEnd"/>
-    </w:p>
-    <w:p>
-      <w:r>
         <w:drawing>
-          <wp:inline distT="0" distB="0" distL="0" distR="0" wp14:anchorId="4ABF0AFC" wp14:editId="196B2E73">
-            <wp:extent cx="3789127" cy="1209675"/>
-            <wp:effectExtent l="0" t="0" r="1905" b="0"/>
-            <wp:docPr id="3" name="Grafik 3"/>
+          <wp:inline distT="0" distB="0" distL="0" distR="0" wp14:anchorId="4CF2039B" wp14:editId="258C408A">
+            <wp:extent cx="5086350" cy="1352549"/>
+            <wp:effectExtent l="0" t="0" r="0" b="635"/>
+            <wp:docPr id="2" name="Grafik 2"/>
             <wp:cNvGraphicFramePr>
               <a:graphicFrameLocks xmlns:a="http://schemas.openxmlformats.org/drawingml/2006/main" noChangeAspect="1"/>
             </wp:cNvGraphicFramePr>
@@ -168,7 +104,7 @@
                   <pic:spPr>
                     <a:xfrm>
                       <a:off x="0" y="0"/>
-                      <a:ext cx="3809454" cy="1216165"/>
+                      <a:ext cx="5144109" cy="1367908"/>
                     </a:xfrm>
                     <a:prstGeom prst="rect">
                       <a:avLst/>
@@ -183,11 +119,24 @@
     </w:p>
     <w:p>
       <w:pPr>
+        <w:rPr>
+          <w:rFonts w:eastAsiaTheme="minorEastAsia"/>
+          <w:color w:val="5A5A5A" w:themeColor="text1" w:themeTint="A5"/>
+          <w:spacing w:val="15"/>
+        </w:rPr>
+      </w:pPr>
+      <w:r>
+        <w:br w:type="page"/>
+      </w:r>
+    </w:p>
+    <w:p>
+      <w:pPr>
         <w:pStyle w:val="Untertitel"/>
       </w:pPr>
       <w:proofErr w:type="spellStart"/>
       <w:r>
-        <w:t>Authorization</w:t>
+        <w:lastRenderedPageBreak/>
+        <w:t>Application</w:t>
       </w:r>
       <w:proofErr w:type="spellEnd"/>
       <w:r>
@@ -201,11 +150,15 @@
     </w:p>
     <w:p>
       <w:r>
+        <w:rPr>
+          <w:noProof/>
+          <w:lang w:eastAsia="de-DE"/>
+        </w:rPr>
         <w:drawing>
-          <wp:inline distT="0" distB="0" distL="0" distR="0" wp14:anchorId="3CA56008" wp14:editId="7DD4AF82">
-            <wp:extent cx="3974626" cy="1343025"/>
-            <wp:effectExtent l="0" t="0" r="6985" b="0"/>
-            <wp:docPr id="4" name="Grafik 4"/>
+          <wp:inline distT="0" distB="0" distL="0" distR="0" wp14:anchorId="4ABF0AFC" wp14:editId="196B2E73">
+            <wp:extent cx="3789127" cy="1209675"/>
+            <wp:effectExtent l="0" t="0" r="1905" b="0"/>
+            <wp:docPr id="3" name="Grafik 3"/>
             <wp:cNvGraphicFramePr>
               <a:graphicFrameLocks xmlns:a="http://schemas.openxmlformats.org/drawingml/2006/main" noChangeAspect="1"/>
             </wp:cNvGraphicFramePr>
@@ -225,7 +178,7 @@
                   <pic:spPr>
                     <a:xfrm>
                       <a:off x="0" y="0"/>
-                      <a:ext cx="3989642" cy="1348099"/>
+                      <a:ext cx="3809454" cy="1216165"/>
                     </a:xfrm>
                     <a:prstGeom prst="rect">
                       <a:avLst/>
@@ -244,11 +197,11 @@
       </w:pPr>
       <w:proofErr w:type="spellStart"/>
       <w:r>
-        <w:t>Process</w:t>
-      </w:r>
-      <w:proofErr w:type="spellEnd"/>
-      <w:r>
-        <w:t xml:space="preserve"> Definition </w:t>
+        <w:t>Authorization</w:t>
+      </w:r>
+      <w:proofErr w:type="spellEnd"/>
+      <w:r>
+        <w:t xml:space="preserve"> </w:t>
       </w:r>
       <w:proofErr w:type="spellStart"/>
       <w:r>
@@ -258,11 +211,15 @@
     </w:p>
     <w:p>
       <w:r>
+        <w:rPr>
+          <w:noProof/>
+          <w:lang w:eastAsia="de-DE"/>
+        </w:rPr>
         <w:drawing>
-          <wp:inline distT="0" distB="0" distL="0" distR="0" wp14:anchorId="6F7E0140" wp14:editId="6BEEFE45">
-            <wp:extent cx="4953628" cy="1447800"/>
-            <wp:effectExtent l="0" t="0" r="0" b="0"/>
-            <wp:docPr id="5" name="Grafik 5"/>
+          <wp:inline distT="0" distB="0" distL="0" distR="0" wp14:anchorId="3CA56008" wp14:editId="7DD4AF82">
+            <wp:extent cx="3974626" cy="1343025"/>
+            <wp:effectExtent l="0" t="0" r="6985" b="0"/>
+            <wp:docPr id="4" name="Grafik 4"/>
             <wp:cNvGraphicFramePr>
               <a:graphicFrameLocks xmlns:a="http://schemas.openxmlformats.org/drawingml/2006/main" noChangeAspect="1"/>
             </wp:cNvGraphicFramePr>
@@ -282,7 +239,7 @@
                   <pic:spPr>
                     <a:xfrm>
                       <a:off x="0" y="0"/>
-                      <a:ext cx="4971263" cy="1452954"/>
+                      <a:ext cx="3989642" cy="1348099"/>
                     </a:xfrm>
                     <a:prstGeom prst="rect">
                       <a:avLst/>
@@ -305,7 +262,7 @@
       </w:r>
       <w:proofErr w:type="spellEnd"/>
       <w:r>
-        <w:t xml:space="preserve"> Instance </w:t>
+        <w:t xml:space="preserve"> Definition </w:t>
       </w:r>
       <w:proofErr w:type="spellStart"/>
       <w:r>
@@ -315,11 +272,15 @@
     </w:p>
     <w:p>
       <w:r>
+        <w:rPr>
+          <w:noProof/>
+          <w:lang w:eastAsia="de-DE"/>
+        </w:rPr>
         <w:drawing>
-          <wp:inline distT="0" distB="0" distL="0" distR="0" wp14:anchorId="3B472976" wp14:editId="27239AFB">
-            <wp:extent cx="5298419" cy="947737"/>
-            <wp:effectExtent l="0" t="0" r="0" b="5080"/>
-            <wp:docPr id="6" name="Grafik 6"/>
+          <wp:inline distT="0" distB="0" distL="0" distR="0" wp14:anchorId="6F7E0140" wp14:editId="6BEEFE45">
+            <wp:extent cx="4953628" cy="1447800"/>
+            <wp:effectExtent l="0" t="0" r="0" b="0"/>
+            <wp:docPr id="5" name="Grafik 5"/>
             <wp:cNvGraphicFramePr>
               <a:graphicFrameLocks xmlns:a="http://schemas.openxmlformats.org/drawingml/2006/main" noChangeAspect="1"/>
             </wp:cNvGraphicFramePr>
@@ -339,6 +300,67 @@
                   <pic:spPr>
                     <a:xfrm>
                       <a:off x="0" y="0"/>
+                      <a:ext cx="4971263" cy="1452954"/>
+                    </a:xfrm>
+                    <a:prstGeom prst="rect">
+                      <a:avLst/>
+                    </a:prstGeom>
+                  </pic:spPr>
+                </pic:pic>
+              </a:graphicData>
+            </a:graphic>
+          </wp:inline>
+        </w:drawing>
+      </w:r>
+    </w:p>
+    <w:p>
+      <w:pPr>
+        <w:pStyle w:val="Untertitel"/>
+      </w:pPr>
+      <w:proofErr w:type="spellStart"/>
+      <w:r>
+        <w:t>Process</w:t>
+      </w:r>
+      <w:proofErr w:type="spellEnd"/>
+      <w:r>
+        <w:t xml:space="preserve"> Instance </w:t>
+      </w:r>
+      <w:proofErr w:type="spellStart"/>
+      <w:r>
+        <w:t>Authorizations</w:t>
+      </w:r>
+      <w:proofErr w:type="spellEnd"/>
+    </w:p>
+    <w:p>
+      <w:r>
+        <w:rPr>
+          <w:noProof/>
+          <w:lang w:eastAsia="de-DE"/>
+        </w:rPr>
+        <w:drawing>
+          <wp:inline distT="0" distB="0" distL="0" distR="0" wp14:anchorId="3B472976" wp14:editId="27239AFB">
+            <wp:extent cx="5298419" cy="947737"/>
+            <wp:effectExtent l="0" t="0" r="0" b="5080"/>
+            <wp:docPr id="6" name="Grafik 6"/>
+            <wp:cNvGraphicFramePr>
+              <a:graphicFrameLocks xmlns:a="http://schemas.openxmlformats.org/drawingml/2006/main" noChangeAspect="1"/>
+            </wp:cNvGraphicFramePr>
+            <a:graphic xmlns:a="http://schemas.openxmlformats.org/drawingml/2006/main">
+              <a:graphicData uri="http://schemas.openxmlformats.org/drawingml/2006/picture">
+                <pic:pic xmlns:pic="http://schemas.openxmlformats.org/drawingml/2006/picture">
+                  <pic:nvPicPr>
+                    <pic:cNvPr id="1" name=""/>
+                    <pic:cNvPicPr/>
+                  </pic:nvPicPr>
+                  <pic:blipFill>
+                    <a:blip r:embed="rId10"/>
+                    <a:stretch>
+                      <a:fillRect/>
+                    </a:stretch>
+                  </pic:blipFill>
+                  <pic:spPr>
+                    <a:xfrm>
+                      <a:off x="0" y="0"/>
                       <a:ext cx="5331085" cy="953580"/>
                     </a:xfrm>
                     <a:prstGeom prst="rect">
@@ -352,6 +374,161 @@
         </w:drawing>
       </w:r>
     </w:p>
+    <w:p>
+      <w:r>
+        <w:br w:type="page"/>
+      </w:r>
+    </w:p>
+    <w:p>
+      <w:pPr>
+        <w:pStyle w:val="Untertitel"/>
+      </w:pPr>
+      <w:r>
+        <w:lastRenderedPageBreak/>
+        <w:t>Anleitung</w:t>
+      </w:r>
+    </w:p>
+    <w:p>
+      <w:pPr>
+        <w:pStyle w:val="Listenabsatz"/>
+        <w:numPr>
+          <w:ilvl w:val="0"/>
+          <w:numId w:val="1"/>
+        </w:numPr>
+      </w:pPr>
+      <w:proofErr w:type="spellStart"/>
+      <w:r>
+        <w:t>Camunda</w:t>
+      </w:r>
+      <w:proofErr w:type="spellEnd"/>
+      <w:r>
+        <w:t xml:space="preserve"> starten</w:t>
+      </w:r>
+    </w:p>
+    <w:p>
+      <w:pPr>
+        <w:pStyle w:val="Listenabsatz"/>
+        <w:numPr>
+          <w:ilvl w:val="0"/>
+          <w:numId w:val="1"/>
+        </w:numPr>
+      </w:pPr>
+      <w:r>
+        <w:t>MySQL-Server starten</w:t>
+      </w:r>
+    </w:p>
+    <w:p>
+      <w:pPr>
+        <w:pStyle w:val="Listenabsatz"/>
+        <w:numPr>
+          <w:ilvl w:val="0"/>
+          <w:numId w:val="1"/>
+        </w:numPr>
+      </w:pPr>
+      <w:r>
+        <w:t xml:space="preserve">SOAP-Dienst über </w:t>
+      </w:r>
+      <w:proofErr w:type="spellStart"/>
+      <w:r>
+        <w:t>Eclipse</w:t>
+      </w:r>
+      <w:proofErr w:type="spellEnd"/>
+      <w:r>
+        <w:t xml:space="preserve"> starten</w:t>
+      </w:r>
+    </w:p>
+    <w:p>
+      <w:pPr>
+        <w:pStyle w:val="Listenabsatz"/>
+        <w:numPr>
+          <w:ilvl w:val="0"/>
+          <w:numId w:val="1"/>
+        </w:numPr>
+      </w:pPr>
+      <w:r>
+        <w:t>REST-Service starten</w:t>
+      </w:r>
+    </w:p>
+    <w:p>
+      <w:pPr>
+        <w:pStyle w:val="Listenabsatz"/>
+        <w:numPr>
+          <w:ilvl w:val="1"/>
+          <w:numId w:val="1"/>
+        </w:numPr>
+      </w:pPr>
+      <w:r>
+        <w:t xml:space="preserve">Implementiert in Python mit </w:t>
+      </w:r>
+      <w:proofErr w:type="spellStart"/>
+      <w:r>
+        <w:t>PyCharm</w:t>
+      </w:r>
+      <w:proofErr w:type="spellEnd"/>
+    </w:p>
+    <w:p>
+      <w:pPr>
+        <w:pStyle w:val="Listenabsatz"/>
+        <w:numPr>
+          <w:ilvl w:val="1"/>
+          <w:numId w:val="1"/>
+        </w:numPr>
+      </w:pPr>
+      <w:r>
+        <w:t xml:space="preserve">Frameworks: </w:t>
+      </w:r>
+      <w:proofErr w:type="spellStart"/>
+      <w:r>
+        <w:t>hug</w:t>
+      </w:r>
+      <w:proofErr w:type="spellEnd"/>
+      <w:r>
+        <w:t xml:space="preserve">, </w:t>
+      </w:r>
+      <w:proofErr w:type="spellStart"/>
+      <w:r>
+        <w:t>mysqldb</w:t>
+      </w:r>
+      <w:proofErr w:type="spellEnd"/>
+    </w:p>
+    <w:p>
+      <w:pPr>
+        <w:pStyle w:val="Listenabsatz"/>
+        <w:numPr>
+          <w:ilvl w:val="1"/>
+          <w:numId w:val="1"/>
+        </w:numPr>
+      </w:pPr>
+      <w:proofErr w:type="spellStart"/>
+      <w:r>
+        <w:t>hug</w:t>
+      </w:r>
+      <w:proofErr w:type="spellEnd"/>
+      <w:r>
+        <w:t xml:space="preserve"> –f main.py</w:t>
+      </w:r>
+    </w:p>
+    <w:p>
+      <w:pPr>
+        <w:pStyle w:val="Listenabsatz"/>
+        <w:numPr>
+          <w:ilvl w:val="0"/>
+          <w:numId w:val="1"/>
+        </w:numPr>
+      </w:pPr>
+      <w:proofErr w:type="spellStart"/>
+      <w:r>
+        <w:t>Tasklist</w:t>
+      </w:r>
+      <w:proofErr w:type="spellEnd"/>
+      <w:r>
+        <w:t xml:space="preserve"> als Student öffnen und Prozess Bachelorarbeit starten</w:t>
+      </w:r>
+    </w:p>
+    <w:p>
+      <w:bookmarkStart w:id="0" w:name="_GoBack"/>
+      <w:bookmarkEnd w:id="0"/>
+    </w:p>
     <w:sectPr>
       <w:pgSz w:w="11906" w:h="16838"/>
       <w:pgMar w:top="1417" w:right="1417" w:bottom="1134" w:left="1417" w:header="708" w:footer="708" w:gutter="0"/>
@@ -360,6 +537,103 @@
     </w:sectPr>
   </w:body>
 </w:document>
+</file>
+
+<file path=word/numbering.xml><?xml version="1.0" encoding="utf-8"?>
+<w:numbering xmlns:wpc="http://schemas.microsoft.com/office/word/2010/wordprocessingCanvas" xmlns:cx="http://schemas.microsoft.com/office/drawing/2014/chartex" xmlns:cx1="http://schemas.microsoft.com/office/drawing/2015/9/8/chartex" xmlns:mc="http://schemas.openxmlformats.org/markup-compatibility/2006" xmlns:o="urn:schemas-microsoft-com:office:office" xmlns:r="http://schemas.openxmlformats.org/officeDocument/2006/relationships" xmlns:m="http://schemas.openxmlformats.org/officeDocument/2006/math" xmlns:v="urn:schemas-microsoft-com:vml" xmlns:wp14="http://schemas.microsoft.com/office/word/2010/wordprocessingDrawing" xmlns:wp="http://schemas.openxmlformats.org/drawingml/2006/wordprocessingDrawing" xmlns:w10="urn:schemas-microsoft-com:office:word" xmlns:w="http://schemas.openxmlformats.org/wordprocessingml/2006/main" xmlns:w14="http://schemas.microsoft.com/office/word/2010/wordml" xmlns:w15="http://schemas.microsoft.com/office/word/2012/wordml" xmlns:w16se="http://schemas.microsoft.com/office/word/2015/wordml/symex" xmlns:wpg="http://schemas.microsoft.com/office/word/2010/wordprocessingGroup" xmlns:wpi="http://schemas.microsoft.com/office/word/2010/wordprocessingInk" xmlns:wne="http://schemas.microsoft.com/office/word/2006/wordml" xmlns:wps="http://schemas.microsoft.com/office/word/2010/wordprocessingShape" mc:Ignorable="w14 w15 w16se wp14">
+  <w:abstractNum w:abstractNumId="0" w15:restartNumberingAfterBreak="0">
+    <w:nsid w:val="7551797D"/>
+    <w:multiLevelType w:val="hybridMultilevel"/>
+    <w:tmpl w:val="60842A0A"/>
+    <w:lvl w:ilvl="0" w:tplc="0407000F">
+      <w:start w:val="1"/>
+      <w:numFmt w:val="decimal"/>
+      <w:lvlText w:val="%1."/>
+      <w:lvlJc w:val="left"/>
+      <w:pPr>
+        <w:ind w:left="720" w:hanging="360"/>
+      </w:pPr>
+      <w:rPr>
+        <w:rFonts w:hint="default"/>
+      </w:rPr>
+    </w:lvl>
+    <w:lvl w:ilvl="1" w:tplc="04070019">
+      <w:start w:val="1"/>
+      <w:numFmt w:val="lowerLetter"/>
+      <w:lvlText w:val="%2."/>
+      <w:lvlJc w:val="left"/>
+      <w:pPr>
+        <w:ind w:left="1440" w:hanging="360"/>
+      </w:pPr>
+    </w:lvl>
+    <w:lvl w:ilvl="2" w:tplc="0407001B" w:tentative="1">
+      <w:start w:val="1"/>
+      <w:numFmt w:val="lowerRoman"/>
+      <w:lvlText w:val="%3."/>
+      <w:lvlJc w:val="right"/>
+      <w:pPr>
+        <w:ind w:left="2160" w:hanging="180"/>
+      </w:pPr>
+    </w:lvl>
+    <w:lvl w:ilvl="3" w:tplc="0407000F" w:tentative="1">
+      <w:start w:val="1"/>
+      <w:numFmt w:val="decimal"/>
+      <w:lvlText w:val="%4."/>
+      <w:lvlJc w:val="left"/>
+      <w:pPr>
+        <w:ind w:left="2880" w:hanging="360"/>
+      </w:pPr>
+    </w:lvl>
+    <w:lvl w:ilvl="4" w:tplc="04070019" w:tentative="1">
+      <w:start w:val="1"/>
+      <w:numFmt w:val="lowerLetter"/>
+      <w:lvlText w:val="%5."/>
+      <w:lvlJc w:val="left"/>
+      <w:pPr>
+        <w:ind w:left="3600" w:hanging="360"/>
+      </w:pPr>
+    </w:lvl>
+    <w:lvl w:ilvl="5" w:tplc="0407001B" w:tentative="1">
+      <w:start w:val="1"/>
+      <w:numFmt w:val="lowerRoman"/>
+      <w:lvlText w:val="%6."/>
+      <w:lvlJc w:val="right"/>
+      <w:pPr>
+        <w:ind w:left="4320" w:hanging="180"/>
+      </w:pPr>
+    </w:lvl>
+    <w:lvl w:ilvl="6" w:tplc="0407000F" w:tentative="1">
+      <w:start w:val="1"/>
+      <w:numFmt w:val="decimal"/>
+      <w:lvlText w:val="%7."/>
+      <w:lvlJc w:val="left"/>
+      <w:pPr>
+        <w:ind w:left="5040" w:hanging="360"/>
+      </w:pPr>
+    </w:lvl>
+    <w:lvl w:ilvl="7" w:tplc="04070019" w:tentative="1">
+      <w:start w:val="1"/>
+      <w:numFmt w:val="lowerLetter"/>
+      <w:lvlText w:val="%8."/>
+      <w:lvlJc w:val="left"/>
+      <w:pPr>
+        <w:ind w:left="5760" w:hanging="360"/>
+      </w:pPr>
+    </w:lvl>
+    <w:lvl w:ilvl="8" w:tplc="0407001B" w:tentative="1">
+      <w:start w:val="1"/>
+      <w:numFmt w:val="lowerRoman"/>
+      <w:lvlText w:val="%9."/>
+      <w:lvlJc w:val="right"/>
+      <w:pPr>
+        <w:ind w:left="6480" w:hanging="180"/>
+      </w:pPr>
+    </w:lvl>
+  </w:abstractNum>
+  <w:num w:numId="1">
+    <w:abstractNumId w:val="0"/>
+  </w:num>
+</w:numbering>
 </file>
 
 <file path=word/styles.xml><?xml version="1.0" encoding="utf-8"?>
@@ -857,6 +1131,17 @@
       <w:spacing w:val="15"/>
     </w:rPr>
   </w:style>
+  <w:style w:type="paragraph" w:styleId="Listenabsatz">
+    <w:name w:val="List Paragraph"/>
+    <w:basedOn w:val="Standard"/>
+    <w:uiPriority w:val="34"/>
+    <w:qFormat/>
+    <w:rsid w:val="00EE12CE"/>
+    <w:pPr>
+      <w:ind w:left="720"/>
+      <w:contextualSpacing/>
+    </w:pPr>
+  </w:style>
 </w:styles>
 </file>
 

</xml_diff>